<commit_message>
add some instructions for chat bot
</commit_message>
<xml_diff>
--- a/Spring.docx
+++ b/Spring.docx
@@ -2475,8 +2475,424 @@
         </w:rPr>
         <w:t xml:space="preserve">Thymeleaf layout </w:t>
       </w:r>
+    </w:p>
+    <w:p>
+      <w:pPr>
+        <w:rPr>
+          <w:rFonts w:hint="default"/>
+          <w:b/>
+          <w:bCs/>
+          <w:sz w:val="28"/>
+          <w:szCs w:val="28"/>
+          <w:lang w:val="en-US"/>
+        </w:rPr>
+      </w:pPr>
+    </w:p>
+    <w:p>
+      <w:pPr>
+        <w:rPr>
+          <w:rFonts w:hint="default"/>
+          <w:b/>
+          <w:bCs/>
+          <w:sz w:val="28"/>
+          <w:szCs w:val="28"/>
+          <w:lang w:val="en-US"/>
+        </w:rPr>
+      </w:pPr>
+    </w:p>
+    <w:p>
+      <w:pPr>
+        <w:rPr>
+          <w:rFonts w:hint="default"/>
+          <w:b/>
+          <w:bCs/>
+          <w:sz w:val="28"/>
+          <w:szCs w:val="28"/>
+          <w:lang w:val="en-US"/>
+        </w:rPr>
+      </w:pPr>
+    </w:p>
+    <w:p>
+      <w:pPr>
+        <w:rPr>
+          <w:rFonts w:hint="default"/>
+          <w:b/>
+          <w:bCs/>
+          <w:sz w:val="28"/>
+          <w:szCs w:val="28"/>
+          <w:lang w:val="en-US"/>
+        </w:rPr>
+      </w:pPr>
+    </w:p>
+    <w:p>
+      <w:pPr>
+        <w:rPr>
+          <w:rFonts w:hint="default"/>
+          <w:b/>
+          <w:bCs/>
+          <w:sz w:val="28"/>
+          <w:szCs w:val="28"/>
+          <w:lang w:val="en-US"/>
+        </w:rPr>
+      </w:pPr>
+      <w:r>
+        <w:rPr>
+          <w:rFonts w:hint="default"/>
+          <w:b/>
+          <w:bCs/>
+          <w:sz w:val="28"/>
+          <w:szCs w:val="28"/>
+          <w:lang w:val="en-US"/>
+        </w:rPr>
+        <w:t>@Controller</w:t>
+      </w:r>
+    </w:p>
+    <w:p>
+      <w:pPr>
+        <w:rPr>
+          <w:rFonts w:hint="default"/>
+          <w:b/>
+          <w:bCs/>
+          <w:sz w:val="28"/>
+          <w:szCs w:val="28"/>
+          <w:lang w:val="en-US"/>
+        </w:rPr>
+      </w:pPr>
+      <w:r>
+        <w:rPr>
+          <w:rFonts w:hint="default"/>
+          <w:b/>
+          <w:bCs/>
+          <w:sz w:val="28"/>
+          <w:szCs w:val="28"/>
+          <w:lang w:val="en-US"/>
+        </w:rPr>
+        <w:tab/>
+        <w:t xml:space="preserve">Route handling </w:t>
+      </w:r>
+    </w:p>
+    <w:p>
+      <w:pPr>
+        <w:rPr>
+          <w:rFonts w:hint="default"/>
+          <w:b/>
+          <w:bCs/>
+          <w:sz w:val="28"/>
+          <w:szCs w:val="28"/>
+          <w:lang w:val="en-US"/>
+        </w:rPr>
+      </w:pPr>
+      <w:r>
+        <w:rPr>
+          <w:rFonts w:hint="default"/>
+          <w:b/>
+          <w:bCs/>
+          <w:sz w:val="28"/>
+          <w:szCs w:val="28"/>
+          <w:lang w:val="en-US"/>
+        </w:rPr>
+        <w:tab/>
+        <w:t xml:space="preserve">Controller </w:t>
+      </w:r>
+    </w:p>
+    <w:p>
+      <w:pPr>
+        <w:ind w:left="720" w:leftChars="0" w:firstLine="720" w:firstLineChars="0"/>
+        <w:rPr>
+          <w:rFonts w:hint="default"/>
+          <w:b/>
+          <w:bCs/>
+          <w:sz w:val="28"/>
+          <w:szCs w:val="28"/>
+          <w:lang w:val="en-US"/>
+        </w:rPr>
+      </w:pPr>
+      <w:r>
+        <w:rPr>
+          <w:rFonts w:hint="default"/>
+          <w:b/>
+          <w:bCs/>
+          <w:sz w:val="28"/>
+          <w:szCs w:val="28"/>
+          <w:lang w:val="en-US"/>
+        </w:rPr>
+        <w:t>Service</w:t>
+      </w:r>
+    </w:p>
+    <w:p>
+      <w:pPr>
+        <w:ind w:left="720" w:leftChars="0" w:firstLine="720" w:firstLineChars="0"/>
+        <w:rPr>
+          <w:rFonts w:hint="default"/>
+          <w:b/>
+          <w:bCs/>
+          <w:sz w:val="28"/>
+          <w:szCs w:val="28"/>
+          <w:lang w:val="en-US"/>
+        </w:rPr>
+      </w:pPr>
+      <w:r>
+        <w:rPr>
+          <w:rFonts w:hint="default"/>
+          <w:b/>
+          <w:bCs/>
+          <w:sz w:val="28"/>
+          <w:szCs w:val="28"/>
+          <w:lang w:val="en-US"/>
+        </w:rPr>
+        <w:tab/>
+        <w:t xml:space="preserve">Entity </w:t>
+      </w:r>
+    </w:p>
+    <w:p>
+      <w:pPr>
+        <w:ind w:left="720" w:leftChars="0" w:firstLine="720" w:firstLineChars="0"/>
+        <w:rPr>
+          <w:rFonts w:hint="default"/>
+          <w:b/>
+          <w:bCs/>
+          <w:sz w:val="28"/>
+          <w:szCs w:val="28"/>
+          <w:lang w:val="en-US"/>
+        </w:rPr>
+      </w:pPr>
+      <w:r>
+        <w:rPr>
+          <w:rFonts w:hint="default"/>
+          <w:b/>
+          <w:bCs/>
+          <w:sz w:val="28"/>
+          <w:szCs w:val="28"/>
+          <w:lang w:val="en-US"/>
+        </w:rPr>
+        <w:tab/>
+        <w:t xml:space="preserve">Repository </w:t>
+      </w:r>
+    </w:p>
+    <w:p>
+      <w:pPr>
+        <w:rPr>
+          <w:rFonts w:hint="default"/>
+          <w:b/>
+          <w:bCs/>
+          <w:sz w:val="28"/>
+          <w:szCs w:val="28"/>
+          <w:lang w:val="en-US"/>
+        </w:rPr>
+      </w:pPr>
+      <w:r>
+        <w:rPr>
+          <w:rFonts w:hint="default"/>
+          <w:b/>
+          <w:bCs/>
+          <w:sz w:val="28"/>
+          <w:szCs w:val="28"/>
+          <w:lang w:val="en-US"/>
+        </w:rPr>
+        <w:t xml:space="preserve"> </w:t>
+      </w:r>
+    </w:p>
+    <w:p>
+      <w:pPr>
+        <w:rPr>
+          <w:rFonts w:hint="default"/>
+          <w:b w:val="0"/>
+          <w:bCs w:val="0"/>
+          <w:sz w:val="28"/>
+          <w:szCs w:val="28"/>
+          <w:lang w:val="en-US"/>
+        </w:rPr>
+      </w:pPr>
+      <w:r>
+        <w:rPr>
+          <w:rFonts w:hint="default"/>
+          <w:b/>
+          <w:bCs/>
+          <w:sz w:val="28"/>
+          <w:szCs w:val="28"/>
+          <w:lang w:val="en-US"/>
+        </w:rPr>
+        <w:tab/>
+      </w:r>
+      <w:r>
+        <w:rPr>
+          <w:rFonts w:hint="default"/>
+          <w:b w:val="0"/>
+          <w:bCs w:val="0"/>
+          <w:sz w:val="28"/>
+          <w:szCs w:val="28"/>
+          <w:lang w:val="en-US"/>
+        </w:rPr>
+        <w:t xml:space="preserve">Layered Architechure </w:t>
+      </w:r>
+    </w:p>
+    <w:p>
+      <w:pPr>
+        <w:rPr>
+          <w:rFonts w:hint="default"/>
+          <w:b w:val="0"/>
+          <w:bCs w:val="0"/>
+          <w:sz w:val="28"/>
+          <w:szCs w:val="28"/>
+          <w:lang w:val="en-US"/>
+        </w:rPr>
+      </w:pPr>
+      <w:r>
+        <w:rPr>
+          <w:rFonts w:hint="default"/>
+          <w:b w:val="0"/>
+          <w:bCs w:val="0"/>
+          <w:sz w:val="28"/>
+          <w:szCs w:val="28"/>
+          <w:lang w:val="en-US"/>
+        </w:rPr>
+        <w:tab/>
+      </w:r>
+    </w:p>
+    <w:p>
+      <w:pPr>
+        <w:rPr>
+          <w:rFonts w:hint="default"/>
+          <w:b w:val="0"/>
+          <w:bCs w:val="0"/>
+          <w:sz w:val="28"/>
+          <w:szCs w:val="28"/>
+          <w:lang w:val="en-US"/>
+        </w:rPr>
+      </w:pPr>
+      <w:r>
+        <w:rPr>
+          <w:rFonts w:hint="default"/>
+          <w:b w:val="0"/>
+          <w:bCs w:val="0"/>
+          <w:sz w:val="28"/>
+          <w:szCs w:val="28"/>
+          <w:lang w:val="en-US"/>
+        </w:rPr>
+        <w:tab/>
+        <w:t xml:space="preserve">Mvc </w:t>
+      </w:r>
+    </w:p>
+    <w:p>
+      <w:pPr>
+        <w:rPr>
+          <w:rFonts w:hint="default"/>
+          <w:b w:val="0"/>
+          <w:bCs w:val="0"/>
+          <w:sz w:val="28"/>
+          <w:szCs w:val="28"/>
+          <w:lang w:val="en-US"/>
+        </w:rPr>
+      </w:pPr>
+      <w:r>
+        <w:rPr>
+          <w:rFonts w:hint="default"/>
+          <w:b w:val="0"/>
+          <w:bCs w:val="0"/>
+          <w:sz w:val="28"/>
+          <w:szCs w:val="28"/>
+          <w:lang w:val="en-US"/>
+        </w:rPr>
+        <w:tab/>
+        <w:t/>
+      </w:r>
+      <w:r>
+        <w:rPr>
+          <w:rFonts w:hint="default"/>
+          <w:b w:val="0"/>
+          <w:bCs w:val="0"/>
+          <w:sz w:val="28"/>
+          <w:szCs w:val="28"/>
+          <w:lang w:val="en-US"/>
+        </w:rPr>
+        <w:tab/>
+        <w:t xml:space="preserve">Controller ko &gt;&gt; api </w:t>
+      </w:r>
+    </w:p>
+    <w:p>
+      <w:pPr>
+        <w:rPr>
+          <w:rFonts w:hint="default"/>
+          <w:b w:val="0"/>
+          <w:bCs w:val="0"/>
+          <w:sz w:val="28"/>
+          <w:szCs w:val="28"/>
+          <w:lang w:val="en-US"/>
+        </w:rPr>
+      </w:pPr>
+      <w:r>
+        <w:rPr>
+          <w:rFonts w:hint="default"/>
+          <w:b w:val="0"/>
+          <w:bCs w:val="0"/>
+          <w:sz w:val="28"/>
+          <w:szCs w:val="28"/>
+          <w:lang w:val="en-US"/>
+        </w:rPr>
+        <w:tab/>
+        <w:t/>
+      </w:r>
+      <w:r>
+        <w:rPr>
+          <w:rFonts w:hint="default"/>
+          <w:b w:val="0"/>
+          <w:bCs w:val="0"/>
+          <w:sz w:val="28"/>
+          <w:szCs w:val="28"/>
+          <w:lang w:val="en-US"/>
+        </w:rPr>
+        <w:tab/>
+        <w:t/>
+      </w:r>
+      <w:r>
+        <w:rPr>
+          <w:rFonts w:hint="default"/>
+          <w:b w:val="0"/>
+          <w:bCs w:val="0"/>
+          <w:sz w:val="28"/>
+          <w:szCs w:val="28"/>
+          <w:lang w:val="en-US"/>
+        </w:rPr>
+        <w:tab/>
+        <w:t xml:space="preserve">Use </w:t>
+      </w:r>
       <w:bookmarkStart w:id="0" w:name="_GoBack"/>
       <w:bookmarkEnd w:id="0"/>
+      <w:r>
+        <w:rPr>
+          <w:rFonts w:hint="default"/>
+          <w:b w:val="0"/>
+          <w:bCs w:val="0"/>
+          <w:sz w:val="28"/>
+          <w:szCs w:val="28"/>
+          <w:lang w:val="en-US"/>
+        </w:rPr>
+        <w:t xml:space="preserve">@ResponseBody  </w:t>
+      </w:r>
+    </w:p>
+    <w:p>
+      <w:pPr>
+        <w:rPr>
+          <w:rFonts w:hint="default"/>
+          <w:b w:val="0"/>
+          <w:bCs w:val="0"/>
+          <w:sz w:val="28"/>
+          <w:szCs w:val="28"/>
+          <w:lang w:val="en-US"/>
+        </w:rPr>
+      </w:pPr>
+    </w:p>
+    <w:p>
+      <w:pPr>
+        <w:rPr>
+          <w:rFonts w:hint="default"/>
+          <w:b/>
+          <w:bCs/>
+          <w:sz w:val="28"/>
+          <w:szCs w:val="28"/>
+          <w:lang w:val="en-US"/>
+        </w:rPr>
+      </w:pPr>
     </w:p>
     <w:sectPr>
       <w:pgSz w:w="11906" w:h="16838"/>
@@ -2602,7 +3018,7 @@
     <w:lsdException w:unhideWhenUsed="0" w:uiPriority="0" w:semiHidden="0" w:name="HTML Sample"/>
     <w:lsdException w:unhideWhenUsed="0" w:uiPriority="0" w:semiHidden="0" w:name="HTML Typewriter"/>
     <w:lsdException w:unhideWhenUsed="0" w:uiPriority="0" w:semiHidden="0" w:name="HTML Variable"/>
-    <w:lsdException w:unhideWhenUsed="0" w:uiPriority="0" w:name="Normal Table"/>
+    <w:lsdException w:qFormat="1" w:unhideWhenUsed="0" w:uiPriority="0" w:name="Normal Table"/>
     <w:lsdException w:unhideWhenUsed="0" w:uiPriority="0" w:semiHidden="0" w:name="annotation subject"/>
     <w:lsdException w:unhideWhenUsed="0" w:uiPriority="0" w:semiHidden="0" w:name="Table Simple 1"/>
     <w:lsdException w:unhideWhenUsed="0" w:uiPriority="0" w:semiHidden="0" w:name="Table Simple 2"/>
@@ -2766,6 +3182,7 @@
   <w:style w:type="table" w:default="1" w:styleId="3">
     <w:name w:val="Normal Table"/>
     <w:semiHidden/>
+    <w:qFormat/>
     <w:uiPriority w:val="0"/>
     <w:tblPr>
       <w:tblCellMar>

</xml_diff>